<commit_message>
added documentation as PDF.
</commit_message>
<xml_diff>
--- a/domibusConnector/domibusConnectorRunnable/src/doc/DomibusStandaloneConnectorGuide.docx
+++ b/domibusConnector/domibusConnectorRunnable/src/doc/DomibusStandaloneConnectorGuide.docx
@@ -19,7 +19,7 @@
           <w:szCs w:val="28"/>
           <w:lang w:val="en-GB"/>
         </w:rPr>
-        <w:t>e-</w:t>
+        <w:t>domibus</w:t>
       </w:r>
       <w:r>
         <w:rPr>
@@ -28,7 +28,7 @@
           <w:szCs w:val="28"/>
           <w:lang w:val="en-GB"/>
         </w:rPr>
-        <w:t xml:space="preserve">Codex </w:t>
+        <w:t xml:space="preserve"> </w:t>
       </w:r>
       <w:r>
         <w:rPr>
@@ -81,13 +81,13 @@
         <w:rPr>
           <w:lang w:val="en-GB"/>
         </w:rPr>
-        <w:t>e</w:t>
-      </w:r>
-      <w:r>
-        <w:rPr>
-          <w:lang w:val="en-GB"/>
-        </w:rPr>
-        <w:t>SAC) works and can be used.</w:t>
+        <w:t>DSAC</w:t>
+      </w:r>
+      <w:r>
+        <w:rPr>
+          <w:lang w:val="en-GB"/>
+        </w:rPr>
+        <w:t>) works and can be used.</w:t>
       </w:r>
     </w:p>
     <w:p>
@@ -122,7 +122,25 @@
         <w:rPr>
           <w:lang w:val="en-GB"/>
         </w:rPr>
-        <w:t xml:space="preserve">The pre-requisite for setting up the eSAC is the setup of a Domibus Gateway. Please refer to the documentation which comes together with the Gateway for doing this. </w:t>
+        <w:t xml:space="preserve">The pre-requisite for setting up the </w:t>
+      </w:r>
+      <w:r>
+        <w:rPr>
+          <w:lang w:val="en-GB"/>
+        </w:rPr>
+        <w:t>DSAC</w:t>
+      </w:r>
+      <w:r>
+        <w:rPr>
+          <w:lang w:val="en-GB"/>
+        </w:rPr>
+        <w:t xml:space="preserve"> </w:t>
+      </w:r>
+      <w:r>
+        <w:rPr>
+          <w:lang w:val="en-GB"/>
+        </w:rPr>
+        <w:t xml:space="preserve">is the setup of a Domibus Gateway. Please refer to the documentation which comes together with the Gateway for doing this. </w:t>
       </w:r>
     </w:p>
     <w:p>
@@ -159,7 +177,19 @@
         <w:rPr>
           <w:lang w:val="en-GB"/>
         </w:rPr>
-        <w:t xml:space="preserve">. The ECodexConnector-Standalone.zip package has to be downloaded and unzipped </w:t>
+        <w:t xml:space="preserve">. The </w:t>
+      </w:r>
+      <w:r>
+        <w:rPr>
+          <w:lang w:val="en-GB"/>
+        </w:rPr>
+        <w:t>domibus</w:t>
+      </w:r>
+      <w:r>
+        <w:rPr>
+          <w:lang w:val="en-GB"/>
+        </w:rPr>
+        <w:t xml:space="preserve">Connector-Standalone.zip package has to be downloaded and unzipped </w:t>
       </w:r>
       <w:r>
         <w:rPr>
@@ -229,7 +259,19 @@
         <w:rPr>
           <w:lang w:val="en-GB"/>
         </w:rPr>
-        <w:t xml:space="preserve">the connector. There are prepared scripts for MySql and Oracle included in the ESAC package documentation folder. Running the initial scripts of your </w:t>
+        <w:t xml:space="preserve">the connector. There are prepared scripts for MySql and Oracle included in the </w:t>
+      </w:r>
+      <w:r>
+        <w:rPr>
+          <w:lang w:val="en-GB"/>
+        </w:rPr>
+        <w:t>DSAC</w:t>
+      </w:r>
+      <w:r>
+        <w:rPr>
+          <w:lang w:val="en-GB"/>
+        </w:rPr>
+        <w:t xml:space="preserve"> package documentation folder. Running the initial scripts of your </w:t>
       </w:r>
       <w:r>
         <w:rPr>
@@ -259,7 +301,19 @@
         <w:rPr>
           <w:lang w:val="en-GB"/>
         </w:rPr>
-        <w:t>Connector.properties: Within the ESAC package there is an example properties configuration in the „conf“ folder. This should be adapted for your environment. Each Property given is documented inline for better understanding.</w:t>
+        <w:t xml:space="preserve">Connector.properties: Within the </w:t>
+      </w:r>
+      <w:r>
+        <w:rPr>
+          <w:lang w:val="en-GB"/>
+        </w:rPr>
+        <w:t>DSAC</w:t>
+      </w:r>
+      <w:r>
+        <w:rPr>
+          <w:lang w:val="en-GB"/>
+        </w:rPr>
+        <w:t xml:space="preserve"> package there is an example properties configuration in the „conf“ folder. This should be adapted for your environment. Each Property given is documented inline for better understanding.</w:t>
       </w:r>
     </w:p>
     <w:p>
@@ -313,7 +367,19 @@
         <w:rPr>
           <w:lang w:val="en-GB"/>
         </w:rPr>
-        <w:t xml:space="preserve"> in the ESAC package. </w:t>
+        <w:t xml:space="preserve"> in the </w:t>
+      </w:r>
+      <w:r>
+        <w:rPr>
+          <w:lang w:val="en-GB"/>
+        </w:rPr>
+        <w:t>DSAC</w:t>
+      </w:r>
+      <w:r>
+        <w:rPr>
+          <w:lang w:val="en-GB"/>
+        </w:rPr>
+        <w:t xml:space="preserve"> package. </w:t>
       </w:r>
       <w:r>
         <w:rPr>
@@ -418,7 +484,19 @@
         <w:rPr>
           <w:lang w:val="en-GB"/>
         </w:rPr>
-        <w:t xml:space="preserve">the „message/outgoing“ folder within the ESAC package. To send a message first a message folder has to be prepared. </w:t>
+        <w:t xml:space="preserve">the „message/outgoing“ folder within the </w:t>
+      </w:r>
+      <w:r>
+        <w:rPr>
+          <w:lang w:val="en-GB"/>
+        </w:rPr>
+        <w:t>DSAC</w:t>
+      </w:r>
+      <w:r>
+        <w:rPr>
+          <w:lang w:val="en-GB"/>
+        </w:rPr>
+        <w:t xml:space="preserve"> package. To send a message first a message folder has to be prepared. </w:t>
       </w:r>
       <w:r>
         <w:t>The message folder needs to contain the following files:</w:t>
@@ -660,7 +738,7 @@
           <w:lang w:eastAsia="de-AT"/>
         </w:rPr>
         <w:drawing>
-          <wp:inline distT="0" distB="0" distL="0" distR="0" wp14:anchorId="38577AF0" wp14:editId="0F141AB6">
+          <wp:inline distT="0" distB="0" distL="0" distR="0" wp14:anchorId="6237B867" wp14:editId="0EAA2CE0">
             <wp:extent cx="4981575" cy="2019300"/>
             <wp:effectExtent l="0" t="0" r="9525" b="0"/>
             <wp:docPr id="1" name="Grafik 1"/>
@@ -874,7 +952,7 @@
           <w:lang w:eastAsia="de-AT"/>
         </w:rPr>
         <w:drawing>
-          <wp:inline distT="0" distB="0" distL="0" distR="0" wp14:anchorId="11518393" wp14:editId="7F314E81">
+          <wp:inline distT="0" distB="0" distL="0" distR="0" wp14:anchorId="31883E9B" wp14:editId="52D680BF">
             <wp:extent cx="4143375" cy="1885950"/>
             <wp:effectExtent l="0" t="0" r="9525" b="0"/>
             <wp:docPr id="3" name="Grafik 3"/>
@@ -935,13 +1013,7 @@
         <w:rPr>
           <w:lang w:val="en-GB"/>
         </w:rPr>
-        <w:t>Figure: proper</w:t>
-      </w:r>
-      <w:r>
-        <w:rPr>
-          <w:lang w:val="en-GB"/>
-        </w:rPr>
-        <w:t>ty file example</w:t>
+        <w:t>Figure: property file example</w:t>
       </w:r>
     </w:p>
     <w:p>
@@ -1063,7 +1135,19 @@
         <w:rPr>
           <w:lang w:val="en-GB"/>
         </w:rPr>
-        <w:t xml:space="preserve">When the evidences to this message are produced or received, the ESAC identifies the corresponding message with the national message id and if the folder still exists, it automatically stores the evidences into the message folder. </w:t>
+        <w:t xml:space="preserve">When the evidences to this message are produced or received, the </w:t>
+      </w:r>
+      <w:r>
+        <w:rPr>
+          <w:lang w:val="en-GB"/>
+        </w:rPr>
+        <w:t>DSAC</w:t>
+      </w:r>
+      <w:r>
+        <w:rPr>
+          <w:lang w:val="en-GB"/>
+        </w:rPr>
+        <w:t xml:space="preserve"> identifies the corresponding message with the national message id and if the folder still exists, it automatically stores the evidences into the message folder. </w:t>
       </w:r>
       <w:r>
         <w:t>This look</w:t>
@@ -1097,7 +1181,7 @@
           <w:lang w:eastAsia="de-AT"/>
         </w:rPr>
         <w:drawing>
-          <wp:inline distT="0" distB="0" distL="0" distR="0" wp14:anchorId="2463869F" wp14:editId="19303DDB">
+          <wp:inline distT="0" distB="0" distL="0" distR="0" wp14:anchorId="0CE80385" wp14:editId="3BDBAD54">
             <wp:extent cx="5762625" cy="2171700"/>
             <wp:effectExtent l="0" t="0" r="9525" b="0"/>
             <wp:docPr id="4" name="Grafik 4"/>
@@ -1305,7 +1389,7 @@
           <w:lang w:eastAsia="de-AT"/>
         </w:rPr>
         <w:drawing>
-          <wp:inline distT="0" distB="0" distL="0" distR="0" wp14:anchorId="6AC1C7F5" wp14:editId="2720F432">
+          <wp:inline distT="0" distB="0" distL="0" distR="0" wp14:anchorId="75954934" wp14:editId="7B2639FC">
             <wp:extent cx="5753100" cy="1943100"/>
             <wp:effectExtent l="0" t="0" r="0" b="0"/>
             <wp:docPr id="5" name="Grafik 5"/>
@@ -1418,7 +1502,7 @@
         </w:rPr>
         <w:lastRenderedPageBreak/>
         <w:drawing>
-          <wp:inline distT="0" distB="0" distL="0" distR="0" wp14:anchorId="3644F51C" wp14:editId="0E7C0FF0">
+          <wp:inline distT="0" distB="0" distL="0" distR="0" wp14:anchorId="048B808C" wp14:editId="76CF220B">
             <wp:extent cx="5057775" cy="1971675"/>
             <wp:effectExtent l="0" t="0" r="9525" b="9525"/>
             <wp:docPr id="6" name="Grafik 6"/>
@@ -1479,13 +1563,7 @@
         <w:rPr>
           <w:lang w:val="en-GB"/>
         </w:rPr>
-        <w:t xml:space="preserve">Figure: </w:t>
-      </w:r>
-      <w:r>
-        <w:rPr>
-          <w:lang w:val="en-GB"/>
-        </w:rPr>
-        <w:t>property file detached signature entry</w:t>
+        <w:t>Figure: property file detached signature entry</w:t>
       </w:r>
     </w:p>
     <w:p>
@@ -1552,7 +1630,33 @@
         <w:rPr>
           <w:lang w:val="en-GB"/>
         </w:rPr>
-        <w:t>Let’s assume that the receiving gateway of our message above also uses an ECodexStandaloneConnector. Then this connector will receive the message. The message will then be stored into the configured incoming message folder. If no incoming message folder is configured, it will be, by default, the „messages/incoming“ sub folder of the ESAC package.</w:t>
+        <w:t xml:space="preserve">Let’s assume that the receiving gateway of our message above also uses an </w:t>
+      </w:r>
+      <w:r>
+        <w:rPr>
+          <w:lang w:val="en-GB"/>
+        </w:rPr>
+        <w:t>domibus</w:t>
+      </w:r>
+      <w:bookmarkStart w:id="0" w:name="_GoBack"/>
+      <w:bookmarkEnd w:id="0"/>
+      <w:r>
+        <w:rPr>
+          <w:lang w:val="en-GB"/>
+        </w:rPr>
+        <w:t xml:space="preserve">StandaloneConnector. Then this connector will receive the message. The message will then be stored into the configured incoming message folder. If no incoming message folder is configured, it will be, by default, the „messages/incoming“ sub folder of the </w:t>
+      </w:r>
+      <w:r>
+        <w:rPr>
+          <w:lang w:val="en-GB"/>
+        </w:rPr>
+        <w:t>DSAC</w:t>
+      </w:r>
+      <w:r>
+        <w:rPr>
+          <w:lang w:val="en-GB"/>
+        </w:rPr>
+        <w:t xml:space="preserve"> package.</w:t>
       </w:r>
     </w:p>
     <w:p>
@@ -1717,19 +1821,7 @@
         <w:rPr>
           <w:lang w:val="en-GB"/>
         </w:rPr>
-        <w:t xml:space="preserve">Figure: message </w:t>
-      </w:r>
-      <w:r>
-        <w:rPr>
-          <w:lang w:val="en-GB"/>
-        </w:rPr>
-        <w:t xml:space="preserve">received </w:t>
-      </w:r>
-      <w:r>
-        <w:rPr>
-          <w:lang w:val="en-GB"/>
-        </w:rPr>
-        <w:t>folder</w:t>
+        <w:t>Figure: message received folder</w:t>
       </w:r>
     </w:p>
     <w:p>
@@ -1819,30 +1911,22 @@
         <w:rPr>
           <w:lang w:val="en-GB"/>
         </w:rPr>
-        <w:t xml:space="preserve">Figure: property file </w:t>
-      </w:r>
-      <w:r>
-        <w:rPr>
-          <w:lang w:val="en-GB"/>
-        </w:rPr>
-        <w:t>received</w:t>
-      </w:r>
-    </w:p>
-    <w:p>
-      <w:pPr>
-        <w:rPr>
-          <w:lang w:val="en-GB"/>
-        </w:rPr>
-      </w:pPr>
-    </w:p>
-    <w:p>
-      <w:pPr>
-        <w:rPr>
-          <w:lang w:val="en-GB"/>
-        </w:rPr>
-      </w:pPr>
-      <w:bookmarkStart w:id="0" w:name="_GoBack"/>
-      <w:bookmarkEnd w:id="0"/>
+        <w:t>Figure: property file received</w:t>
+      </w:r>
+    </w:p>
+    <w:p>
+      <w:pPr>
+        <w:rPr>
+          <w:lang w:val="en-GB"/>
+        </w:rPr>
+      </w:pPr>
+    </w:p>
+    <w:p>
+      <w:pPr>
+        <w:rPr>
+          <w:lang w:val="en-GB"/>
+        </w:rPr>
+      </w:pPr>
       <w:r>
         <w:rPr>
           <w:lang w:val="en-GB"/>
@@ -2157,13 +2241,7 @@
         <w:rPr>
           <w:lang w:val="en-GB"/>
         </w:rPr>
-        <w:t>Figure: proper</w:t>
-      </w:r>
-      <w:r>
-        <w:rPr>
-          <w:lang w:val="en-GB"/>
-        </w:rPr>
-        <w:t>ty file explanations</w:t>
+        <w:t>Figure: property file explanations</w:t>
       </w:r>
     </w:p>
     <w:p>

</xml_diff>